<commit_message>
Dev extreme configurations and method (onInitialization and onReadyStateChange
</commit_message>
<xml_diff>
--- a/08 DevExtreme/docs/DevExtreme.docx
+++ b/08 DevExtreme/docs/DevExtreme.docx
@@ -5,6 +5,7 @@
     <w:p>
       <w:pPr>
         <w:pStyle w:val="Heading1"/>
+        <w:spacing w:before="0" w:after="240"/>
       </w:pPr>
       <w:r>
         <w:t>DEVEXTREME</w:t>
@@ -13,6 +14,16 @@
     <w:p>
       <w:pPr>
         <w:pStyle w:val="Heading2"/>
+        <w:spacing w:before="0" w:after="240"/>
+      </w:pPr>
+      <w:r>
+        <w:t>1 Basics of DevExtreme</w:t>
+      </w:r>
+    </w:p>
+    <w:p>
+      <w:pPr>
+        <w:pStyle w:val="Heading3"/>
+        <w:spacing w:before="0"/>
       </w:pPr>
       <w:r>
         <w:t>1.</w:t>
@@ -38,12 +49,12 @@
     </w:p>
     <w:p>
       <w:pPr>
-        <w:pStyle w:val="Heading2"/>
-        <w:numPr>
-          <w:ilvl w:val="1"/>
-          <w:numId w:val="2"/>
-        </w:numPr>
-      </w:pPr>
+        <w:pStyle w:val="Heading3"/>
+        <w:spacing w:before="0"/>
+      </w:pPr>
+      <w:r>
+        <w:t xml:space="preserve">1.2 </w:t>
+      </w:r>
       <w:r>
         <w:t>Nuget Package installation</w:t>
       </w:r>
@@ -62,12 +73,12 @@
     </w:p>
     <w:p>
       <w:pPr>
-        <w:pStyle w:val="Heading2"/>
-        <w:numPr>
-          <w:ilvl w:val="1"/>
-          <w:numId w:val="2"/>
-        </w:numPr>
-      </w:pPr>
+        <w:pStyle w:val="Heading3"/>
+        <w:spacing w:before="0"/>
+      </w:pPr>
+      <w:r>
+        <w:t xml:space="preserve">1.3 </w:t>
+      </w:r>
       <w:r>
         <w:t>jQuery widgets</w:t>
       </w:r>
@@ -79,6 +90,8 @@
           <w:ilvl w:val="0"/>
           <w:numId w:val="1"/>
         </w:numPr>
+        <w:spacing w:line="360" w:lineRule="auto"/>
+        <w:jc w:val="both"/>
       </w:pPr>
       <w:r>
         <w:t>Any devextreme UI component must be placed inside a container.</w:t>
@@ -91,6 +104,8 @@
           <w:ilvl w:val="0"/>
           <w:numId w:val="1"/>
         </w:numPr>
+        <w:spacing w:line="360" w:lineRule="auto"/>
+        <w:jc w:val="both"/>
       </w:pPr>
       <w:r>
         <w:t>dxButton is a jQuery plugin provided by devextreme to each UI component.</w:t>
@@ -103,9 +118,1018 @@
           <w:ilvl w:val="0"/>
           <w:numId w:val="1"/>
         </w:numPr>
-      </w:pPr>
-      <w:r>
-        <w:t>To configure the UI component u have to pass an object to the plugin. The props of this object acts as mirror to the props of the UI component.</w:t>
+        <w:spacing w:line="360" w:lineRule="auto"/>
+        <w:jc w:val="both"/>
+      </w:pPr>
+      <w:r>
+        <w:t xml:space="preserve">To configure the UI component </w:t>
+      </w:r>
+      <w:proofErr w:type="gramStart"/>
+      <w:r>
+        <w:t>u</w:t>
+      </w:r>
+      <w:proofErr w:type="gramEnd"/>
+      <w:r>
+        <w:t xml:space="preserve"> have to pass </w:t>
+      </w:r>
+      <w:r>
+        <w:rPr>
+          <w:b/>
+          <w:bCs/>
+        </w:rPr>
+        <w:t xml:space="preserve">an object </w:t>
+      </w:r>
+      <w:r>
+        <w:t xml:space="preserve">to the plugin. The props of this object </w:t>
+      </w:r>
+      <w:r>
+        <w:t>act</w:t>
+      </w:r>
+      <w:r>
+        <w:t xml:space="preserve"> as mirror to the props of the UI component.</w:t>
+      </w:r>
+    </w:p>
+    <w:p>
+      <w:pPr>
+        <w:pStyle w:val="ListParagraph"/>
+        <w:numPr>
+          <w:ilvl w:val="0"/>
+          <w:numId w:val="1"/>
+        </w:numPr>
+        <w:spacing w:line="360" w:lineRule="auto"/>
+        <w:jc w:val="both"/>
+      </w:pPr>
+      <w:r>
+        <w:rPr>
+          <w:highlight w:val="lightGray"/>
+        </w:rPr>
+        <w:t>$(“#container”</w:t>
+      </w:r>
+      <w:proofErr w:type="gramStart"/>
+      <w:r>
+        <w:rPr>
+          <w:highlight w:val="lightGray"/>
+        </w:rPr>
+        <w:t>).dxButton</w:t>
+      </w:r>
+      <w:proofErr w:type="gramEnd"/>
+      <w:r>
+        <w:rPr>
+          <w:highlight w:val="lightGray"/>
+        </w:rPr>
+        <w:t>()</w:t>
+      </w:r>
+      <w:r>
+        <w:t xml:space="preserve"> is different from </w:t>
+      </w:r>
+      <w:r>
+        <w:rPr>
+          <w:highlight w:val="lightGray"/>
+        </w:rPr>
+        <w:t>$(“#conatiner”).dxButton(“instance”)</w:t>
+      </w:r>
+      <w:r>
+        <w:t>.</w:t>
+      </w:r>
+    </w:p>
+    <w:p>
+      <w:pPr>
+        <w:pStyle w:val="ListParagraph"/>
+        <w:numPr>
+          <w:ilvl w:val="0"/>
+          <w:numId w:val="1"/>
+        </w:numPr>
+        <w:spacing w:line="360" w:lineRule="auto"/>
+        <w:jc w:val="both"/>
+      </w:pPr>
+      <w:r>
+        <w:t>At first place dx create a dx-button-content class div inside the conatiner and returns the conatiner jQuery element.</w:t>
+      </w:r>
+    </w:p>
+    <w:p>
+      <w:pPr>
+        <w:pStyle w:val="ListParagraph"/>
+        <w:numPr>
+          <w:ilvl w:val="0"/>
+          <w:numId w:val="1"/>
+        </w:numPr>
+        <w:spacing w:line="360" w:lineRule="auto"/>
+        <w:jc w:val="both"/>
+      </w:pPr>
+      <w:r>
+        <w:t>At second, dx returns the button widget instance</w:t>
+      </w:r>
+      <w:r>
+        <w:t xml:space="preserve"> using which u can call dx’s method or access </w:t>
+      </w:r>
+      <w:r>
+        <w:t>its</w:t>
+      </w:r>
+      <w:r>
+        <w:t xml:space="preserve"> properties.</w:t>
+      </w:r>
+    </w:p>
+    <w:p>
+      <w:pPr>
+        <w:pStyle w:val="Heading3"/>
+        <w:spacing w:before="0"/>
+      </w:pPr>
+      <w:r>
+        <w:t xml:space="preserve">1.4 </w:t>
+      </w:r>
+      <w:r>
+        <w:t>Call methods of dx widgets</w:t>
+      </w:r>
+    </w:p>
+    <w:p>
+      <w:pPr>
+        <w:pStyle w:val="ListParagraph"/>
+        <w:numPr>
+          <w:ilvl w:val="0"/>
+          <w:numId w:val="3"/>
+        </w:numPr>
+      </w:pPr>
+      <w:r>
+        <w:t xml:space="preserve">There are </w:t>
+      </w:r>
+      <w:r>
+        <w:t>several</w:t>
+      </w:r>
+      <w:r>
+        <w:t xml:space="preserve"> ways to invoke a </w:t>
+      </w:r>
+      <w:proofErr w:type="gramStart"/>
+      <w:r>
+        <w:t>dx UI component</w:t>
+      </w:r>
+      <w:r>
+        <w:t xml:space="preserve"> methods</w:t>
+      </w:r>
+      <w:proofErr w:type="gramEnd"/>
+      <w:r>
+        <w:t>.</w:t>
+      </w:r>
+    </w:p>
+    <w:p>
+      <w:pPr>
+        <w:pStyle w:val="Heading4"/>
+        <w:spacing w:before="0"/>
+      </w:pPr>
+      <w:r>
+        <w:t>1.4.1 Using the widget instance:</w:t>
+      </w:r>
+    </w:p>
+    <w:p>
+      <w:pPr>
+        <w:ind w:left="567"/>
+        <w:rPr>
+          <w:i/>
+          <w:iCs/>
+        </w:rPr>
+      </w:pPr>
+      <w:r>
+        <w:rPr>
+          <w:i/>
+          <w:iCs/>
+          <w:highlight w:val="lightGray"/>
+        </w:rPr>
+        <w:t>myWidget.methodName();</w:t>
+      </w:r>
+    </w:p>
+    <w:p>
+      <w:pPr>
+        <w:pStyle w:val="Heading4"/>
+        <w:spacing w:before="0"/>
+      </w:pPr>
+      <w:r>
+        <w:t>1.4.2 Using the jQuery interface:</w:t>
+      </w:r>
+    </w:p>
+    <w:p>
+      <w:pPr>
+        <w:ind w:firstLine="567"/>
+        <w:rPr>
+          <w:i/>
+          <w:iCs/>
+        </w:rPr>
+      </w:pPr>
+      <w:r>
+        <w:rPr>
+          <w:i/>
+          <w:iCs/>
+          <w:highlight w:val="lightGray"/>
+        </w:rPr>
+        <w:t>$(“#myWidgetElement”</w:t>
+      </w:r>
+      <w:proofErr w:type="gramStart"/>
+      <w:r>
+        <w:rPr>
+          <w:i/>
+          <w:iCs/>
+          <w:highlight w:val="lightGray"/>
+        </w:rPr>
+        <w:t>).dxMyWidget</w:t>
+      </w:r>
+      <w:proofErr w:type="gramEnd"/>
+      <w:r>
+        <w:rPr>
+          <w:i/>
+          <w:iCs/>
+          <w:highlight w:val="lightGray"/>
+        </w:rPr>
+        <w:t>(“methodName”);</w:t>
+      </w:r>
+    </w:p>
+    <w:p>
+      <w:pPr>
+        <w:pStyle w:val="Heading4"/>
+        <w:spacing w:before="0"/>
+      </w:pPr>
+      <w:r>
+        <w:t>1.4.3 Using DOM Element:</w:t>
+      </w:r>
+    </w:p>
+    <w:p>
+      <w:pPr>
+        <w:pStyle w:val="ListParagraph"/>
+        <w:numPr>
+          <w:ilvl w:val="0"/>
+          <w:numId w:val="3"/>
+        </w:numPr>
+        <w:spacing w:line="276" w:lineRule="auto"/>
+        <w:jc w:val="both"/>
+      </w:pPr>
+      <w:r>
+        <w:t>First get raw widget instance,</w:t>
+      </w:r>
+    </w:p>
+    <w:p>
+      <w:pPr>
+        <w:pStyle w:val="ListParagraph"/>
+        <w:numPr>
+          <w:ilvl w:val="0"/>
+          <w:numId w:val="3"/>
+        </w:numPr>
+        <w:spacing w:line="276" w:lineRule="auto"/>
+        <w:jc w:val="both"/>
+      </w:pPr>
+      <w:r>
+        <w:t>Then get the dx instance of that widget,</w:t>
+      </w:r>
+    </w:p>
+    <w:p>
+      <w:pPr>
+        <w:pStyle w:val="ListParagraph"/>
+        <w:numPr>
+          <w:ilvl w:val="0"/>
+          <w:numId w:val="3"/>
+        </w:numPr>
+        <w:spacing w:line="276" w:lineRule="auto"/>
+        <w:jc w:val="both"/>
+      </w:pPr>
+      <w:r>
+        <w:t>And the it is as same as 1.4.1</w:t>
+      </w:r>
+      <w:r>
+        <w:t>.</w:t>
+      </w:r>
+    </w:p>
+    <w:p>
+      <w:pPr>
+        <w:pStyle w:val="ListParagraph"/>
+        <w:spacing w:line="360" w:lineRule="auto"/>
+        <w:ind w:left="873" w:hanging="153"/>
+        <w:jc w:val="both"/>
+        <w:rPr>
+          <w:i/>
+          <w:iCs/>
+          <w:highlight w:val="lightGray"/>
+        </w:rPr>
+      </w:pPr>
+      <w:r>
+        <w:rPr>
+          <w:i/>
+          <w:iCs/>
+          <w:highlight w:val="lightGray"/>
+        </w:rPr>
+        <w:t xml:space="preserve">var widgetElement = </w:t>
+      </w:r>
+      <w:proofErr w:type="gramStart"/>
+      <w:r>
+        <w:rPr>
+          <w:i/>
+          <w:iCs/>
+          <w:highlight w:val="lightGray"/>
+        </w:rPr>
+        <w:t>document.getElementById</w:t>
+      </w:r>
+      <w:proofErr w:type="gramEnd"/>
+      <w:r>
+        <w:rPr>
+          <w:i/>
+          <w:iCs/>
+          <w:highlight w:val="lightGray"/>
+        </w:rPr>
+        <w:t>(“myWidgetElement”);</w:t>
+      </w:r>
+    </w:p>
+    <w:p>
+      <w:pPr>
+        <w:pStyle w:val="ListParagraph"/>
+        <w:spacing w:line="360" w:lineRule="auto"/>
+        <w:ind w:left="873" w:hanging="153"/>
+        <w:jc w:val="both"/>
+        <w:rPr>
+          <w:i/>
+          <w:iCs/>
+          <w:highlight w:val="lightGray"/>
+        </w:rPr>
+      </w:pPr>
+      <w:r>
+        <w:rPr>
+          <w:i/>
+          <w:iCs/>
+          <w:highlight w:val="lightGray"/>
+        </w:rPr>
+        <w:t xml:space="preserve">var widgetInstance = </w:t>
+      </w:r>
+      <w:proofErr w:type="gramStart"/>
+      <w:r>
+        <w:rPr>
+          <w:i/>
+          <w:iCs/>
+          <w:highlight w:val="lightGray"/>
+        </w:rPr>
+        <w:t>DevExpress.ui.getWidgetInstance</w:t>
+      </w:r>
+      <w:proofErr w:type="gramEnd"/>
+      <w:r>
+        <w:rPr>
+          <w:i/>
+          <w:iCs/>
+          <w:highlight w:val="lightGray"/>
+        </w:rPr>
+        <w:t>(widgetElement);</w:t>
+      </w:r>
+    </w:p>
+    <w:p>
+      <w:pPr>
+        <w:pStyle w:val="ListParagraph"/>
+        <w:spacing w:line="360" w:lineRule="auto"/>
+        <w:ind w:left="873" w:hanging="153"/>
+        <w:jc w:val="both"/>
+        <w:rPr>
+          <w:i/>
+          <w:iCs/>
+        </w:rPr>
+      </w:pPr>
+      <w:r>
+        <w:rPr>
+          <w:i/>
+          <w:iCs/>
+          <w:highlight w:val="lightGray"/>
+        </w:rPr>
+        <w:t>widgetInstance.methodName();</w:t>
+      </w:r>
+    </w:p>
+    <w:p>
+      <w:pPr>
+        <w:pStyle w:val="Heading4"/>
+      </w:pPr>
+      <w:r>
+        <w:t>1.4.3 Using global widget instance method</w:t>
+      </w:r>
+    </w:p>
+    <w:p>
+      <w:r>
+        <w:t>For some widget, there are global method available on ‘</w:t>
+      </w:r>
+      <w:r>
+        <w:t>DevExpress.ui</w:t>
+      </w:r>
+      <w:r>
+        <w:t>’, which can be used to interact with widgets.</w:t>
+      </w:r>
+    </w:p>
+    <w:p>
+      <w:r>
+        <w:t xml:space="preserve">E.g., </w:t>
+      </w:r>
+      <w:proofErr w:type="gramStart"/>
+      <w:r>
+        <w:t>DevExpress.ui</w:t>
+      </w:r>
+      <w:r>
+        <w:t>.notify</w:t>
+      </w:r>
+      <w:proofErr w:type="gramEnd"/>
+      <w:r>
+        <w:t xml:space="preserve"> to show notification for some widget.</w:t>
+      </w:r>
+    </w:p>
+    <w:p>
+      <w:pPr>
+        <w:pStyle w:val="Heading3"/>
+      </w:pPr>
+      <w:r>
+        <w:lastRenderedPageBreak/>
+        <w:t xml:space="preserve">1.5 </w:t>
+      </w:r>
+      <w:r>
+        <w:t>DevExpress.ui</w:t>
+      </w:r>
+      <w:r>
+        <w:t xml:space="preserve"> namespace</w:t>
+      </w:r>
+    </w:p>
+    <w:p>
+      <w:pPr>
+        <w:pStyle w:val="ListParagraph"/>
+        <w:numPr>
+          <w:ilvl w:val="0"/>
+          <w:numId w:val="4"/>
+        </w:numPr>
+      </w:pPr>
+      <w:r>
+        <w:t>DevExpress.ui</w:t>
+      </w:r>
+      <w:r>
+        <w:t xml:space="preserve"> is a namespace that contains global utility methods</w:t>
+      </w:r>
+      <w:r>
+        <w:t xml:space="preserve"> and properties related to UI components.</w:t>
+      </w:r>
+    </w:p>
+    <w:p>
+      <w:pPr>
+        <w:pStyle w:val="ListParagraph"/>
+        <w:numPr>
+          <w:ilvl w:val="0"/>
+          <w:numId w:val="4"/>
+        </w:numPr>
+      </w:pPr>
+      <w:r>
+        <w:t xml:space="preserve">Task performed by </w:t>
+      </w:r>
+      <w:r>
+        <w:t>DevExpress.ui</w:t>
+      </w:r>
+      <w:r>
+        <w:t>:</w:t>
+      </w:r>
+    </w:p>
+    <w:p>
+      <w:pPr>
+        <w:pStyle w:val="ListParagraph"/>
+        <w:numPr>
+          <w:ilvl w:val="1"/>
+          <w:numId w:val="4"/>
+        </w:numPr>
+        <w:ind w:left="1134"/>
+      </w:pPr>
+      <w:r>
+        <w:t>Notification</w:t>
+      </w:r>
+    </w:p>
+    <w:p>
+      <w:pPr>
+        <w:pStyle w:val="ListParagraph"/>
+        <w:numPr>
+          <w:ilvl w:val="1"/>
+          <w:numId w:val="4"/>
+        </w:numPr>
+        <w:ind w:left="1134"/>
+      </w:pPr>
+      <w:r>
+        <w:t>Widget Registraction</w:t>
+      </w:r>
+    </w:p>
+    <w:p>
+      <w:pPr>
+        <w:pStyle w:val="ListParagraph"/>
+        <w:numPr>
+          <w:ilvl w:val="1"/>
+          <w:numId w:val="4"/>
+        </w:numPr>
+        <w:ind w:left="1134"/>
+      </w:pPr>
+      <w:r>
+        <w:t>Widget Lookup</w:t>
+      </w:r>
+    </w:p>
+    <w:p>
+      <w:pPr>
+        <w:pStyle w:val="ListParagraph"/>
+        <w:numPr>
+          <w:ilvl w:val="1"/>
+          <w:numId w:val="4"/>
+        </w:numPr>
+        <w:ind w:left="1134"/>
+      </w:pPr>
+      <w:r>
+        <w:t>Widget Theme</w:t>
+      </w:r>
+    </w:p>
+    <w:p>
+      <w:pPr>
+        <w:pStyle w:val="Heading3"/>
+      </w:pPr>
+      <w:r>
+        <w:t>1.6 Accessing custom handlers</w:t>
+      </w:r>
+    </w:p>
+    <w:p>
+      <w:pPr>
+        <w:ind w:left="142"/>
+        <w:rPr>
+          <w:i/>
+          <w:iCs/>
+          <w:highlight w:val="lightGray"/>
+        </w:rPr>
+      </w:pPr>
+      <w:r>
+        <w:rPr>
+          <w:i/>
+          <w:iCs/>
+          <w:highlight w:val="lightGray"/>
+        </w:rPr>
+        <w:t>let buttonInstance = $("#container"</w:t>
+      </w:r>
+      <w:proofErr w:type="gramStart"/>
+      <w:r>
+        <w:rPr>
+          <w:i/>
+          <w:iCs/>
+          <w:highlight w:val="lightGray"/>
+        </w:rPr>
+        <w:t>).dxButton</w:t>
+      </w:r>
+      <w:proofErr w:type="gramEnd"/>
+      <w:r>
+        <w:rPr>
+          <w:i/>
+          <w:iCs/>
+          <w:highlight w:val="lightGray"/>
+        </w:rPr>
+        <w:t>("instance");</w:t>
+      </w:r>
+    </w:p>
+    <w:p>
+      <w:pPr>
+        <w:ind w:left="142"/>
+        <w:rPr>
+          <w:i/>
+          <w:iCs/>
+        </w:rPr>
+      </w:pPr>
+      <w:proofErr w:type="gramStart"/>
+      <w:r>
+        <w:rPr>
+          <w:i/>
+          <w:iCs/>
+          <w:highlight w:val="lightGray"/>
+        </w:rPr>
+        <w:t>buttonInstance._</w:t>
+      </w:r>
+      <w:proofErr w:type="gramEnd"/>
+      <w:r>
+        <w:rPr>
+          <w:i/>
+          <w:iCs/>
+          <w:highlight w:val="lightGray"/>
+        </w:rPr>
+        <w:t>options._optionManager._options.onClick</w:t>
+      </w:r>
+    </w:p>
+    <w:p>
+      <w:pPr>
+        <w:ind w:left="142"/>
+        <w:rPr>
+          <w:i/>
+          <w:iCs/>
+        </w:rPr>
+      </w:pPr>
+      <w:proofErr w:type="gramStart"/>
+      <w:r>
+        <w:rPr>
+          <w:i/>
+          <w:iCs/>
+          <w:highlight w:val="yellow"/>
+        </w:rPr>
+        <w:t>document.getElementById</w:t>
+      </w:r>
+      <w:proofErr w:type="gramEnd"/>
+      <w:r>
+        <w:rPr>
+          <w:i/>
+          <w:iCs/>
+          <w:highlight w:val="yellow"/>
+        </w:rPr>
+        <w:t>(“#container”)</w:t>
+      </w:r>
+      <w:r>
+        <w:rPr>
+          <w:i/>
+          <w:iCs/>
+          <w:highlight w:val="yellow"/>
+        </w:rPr>
+        <w:t>.jQuery351039286975644576462.dxButton._options._optionManager._options.onClick</w:t>
+      </w:r>
+    </w:p>
+    <w:p>
+      <w:pPr>
+        <w:pStyle w:val="ListParagraph"/>
+        <w:numPr>
+          <w:ilvl w:val="0"/>
+          <w:numId w:val="5"/>
+        </w:numPr>
+        <w:ind w:left="426" w:hanging="283"/>
+      </w:pPr>
+      <w:r>
+        <w:t xml:space="preserve">Another way to register an event in devextreme is </w:t>
+      </w:r>
+      <w:proofErr w:type="gramStart"/>
+      <w:r>
+        <w:t>using .on</w:t>
+      </w:r>
+      <w:proofErr w:type="gramEnd"/>
+      <w:r>
+        <w:t xml:space="preserve"> method.</w:t>
+      </w:r>
+      <w:r>
+        <w:t xml:space="preserve"> I</w:t>
+      </w:r>
+      <w:r>
+        <w:t>t allows you to subscribe to events at runtime and even to attach several handlers to a single event.</w:t>
+      </w:r>
+      <w:r>
+        <w:t xml:space="preserve"> E.g., </w:t>
+      </w:r>
+      <w:r>
+        <w:rPr>
+          <w:highlight w:val="lightGray"/>
+        </w:rPr>
+        <w:t xml:space="preserve">myWidgetInstance.on(“click”, </w:t>
+      </w:r>
+      <w:proofErr w:type="gramStart"/>
+      <w:r>
+        <w:rPr>
+          <w:highlight w:val="lightGray"/>
+        </w:rPr>
+        <w:t>function(</w:t>
+      </w:r>
+      <w:proofErr w:type="gramEnd"/>
+      <w:r>
+        <w:rPr>
+          <w:highlight w:val="lightGray"/>
+        </w:rPr>
+        <w:t>){</w:t>
+      </w:r>
+      <w:r>
+        <w:rPr>
+          <w:highlight w:val="lightGray"/>
+        </w:rPr>
+        <w:br/>
+        <w:t xml:space="preserve">           alert(“click1”);</w:t>
+      </w:r>
+      <w:r>
+        <w:rPr>
+          <w:highlight w:val="lightGray"/>
+        </w:rPr>
+        <w:br/>
+        <w:t>});</w:t>
+      </w:r>
+    </w:p>
+    <w:p>
+      <w:pPr>
+        <w:ind w:left="426" w:firstLine="11"/>
+      </w:pPr>
+      <w:r>
+        <w:rPr>
+          <w:highlight w:val="lightGray"/>
+        </w:rPr>
+        <w:t xml:space="preserve">myWidgetInstance.on(“click”, </w:t>
+      </w:r>
+      <w:proofErr w:type="gramStart"/>
+      <w:r>
+        <w:rPr>
+          <w:highlight w:val="lightGray"/>
+        </w:rPr>
+        <w:t>function(</w:t>
+      </w:r>
+      <w:proofErr w:type="gramEnd"/>
+      <w:r>
+        <w:rPr>
+          <w:highlight w:val="lightGray"/>
+        </w:rPr>
+        <w:t>){</w:t>
+      </w:r>
+      <w:r>
+        <w:rPr>
+          <w:highlight w:val="lightGray"/>
+        </w:rPr>
+        <w:br/>
+        <w:t xml:space="preserve">           alert(“click</w:t>
+      </w:r>
+      <w:r>
+        <w:rPr>
+          <w:highlight w:val="lightGray"/>
+        </w:rPr>
+        <w:t>2</w:t>
+      </w:r>
+      <w:r>
+        <w:rPr>
+          <w:highlight w:val="lightGray"/>
+        </w:rPr>
+        <w:t>”);</w:t>
+      </w:r>
+      <w:r>
+        <w:rPr>
+          <w:highlight w:val="lightGray"/>
+        </w:rPr>
+        <w:br/>
+        <w:t>});</w:t>
+      </w:r>
+    </w:p>
+    <w:p>
+      <w:pPr>
+        <w:pStyle w:val="ListParagraph"/>
+        <w:numPr>
+          <w:ilvl w:val="0"/>
+          <w:numId w:val="5"/>
+        </w:numPr>
+        <w:ind w:left="426" w:hanging="283"/>
+      </w:pPr>
+      <w:r>
+        <w:t xml:space="preserve">To manually locate </w:t>
+      </w:r>
+      <w:proofErr w:type="gramStart"/>
+      <w:r>
+        <w:t>this handlers</w:t>
+      </w:r>
+      <w:proofErr w:type="gramEnd"/>
+      <w:r>
+        <w:t>:</w:t>
+      </w:r>
+    </w:p>
+    <w:p>
+      <w:pPr>
+        <w:ind w:left="142"/>
+      </w:pPr>
+      <w:proofErr w:type="gramStart"/>
+      <w:r>
+        <w:rPr>
+          <w:i/>
+          <w:iCs/>
+          <w:highlight w:val="yellow"/>
+        </w:rPr>
+        <w:t>document.getElementById</w:t>
+      </w:r>
+      <w:proofErr w:type="gramEnd"/>
+      <w:r>
+        <w:rPr>
+          <w:i/>
+          <w:iCs/>
+          <w:highlight w:val="yellow"/>
+        </w:rPr>
+        <w:t>(“#container”).jQuery351039286975644576462</w:t>
+      </w:r>
+      <w:r>
+        <w:rPr>
+          <w:highlight w:val="yellow"/>
+        </w:rPr>
+        <w:t>.dxButton._eventsStrategy._events.click._list</w:t>
+      </w:r>
+    </w:p>
+    <w:p>
+      <w:pPr>
+        <w:ind w:left="142"/>
+      </w:pPr>
+    </w:p>
+    <w:p>
+      <w:pPr>
+        <w:pStyle w:val="Heading4"/>
+      </w:pPr>
+      <w:r>
+        <w:t>Unsubscribing from an event handler</w:t>
+      </w:r>
+    </w:p>
+    <w:p>
+      <w:r>
+        <w:t xml:space="preserve">To unsubscribe from an event handler attached </w:t>
+      </w:r>
+      <w:proofErr w:type="gramStart"/>
+      <w:r>
+        <w:t>using .on</w:t>
+      </w:r>
+      <w:proofErr w:type="gramEnd"/>
+      <w:r>
+        <w:t xml:space="preserve">() method. You have to </w:t>
+      </w:r>
+      <w:proofErr w:type="gramStart"/>
+      <w:r>
+        <w:t>in</w:t>
+      </w:r>
+      <w:r>
+        <w:t>voke .off</w:t>
+      </w:r>
+      <w:proofErr w:type="gramEnd"/>
+      <w:r>
+        <w:t>() method. (Both invokes _eventStrategy methods only).</w:t>
+      </w:r>
+    </w:p>
+    <w:p>
+      <w:r>
+        <w:t>myWidgetInstance.off(</w:t>
+      </w:r>
+      <w:r>
+        <w:t>“click”</w:t>
+      </w:r>
+      <w:r>
+        <w:t xml:space="preserve">) =&gt; </w:t>
+      </w:r>
+      <w:r>
+        <w:t>empty the _list attached to click event in _eventStrategy instance.</w:t>
+      </w:r>
+    </w:p>
+    <w:p>
+      <w:proofErr w:type="gramStart"/>
+      <w:r>
+        <w:t>myWidgetInstance.off(</w:t>
+      </w:r>
+      <w:proofErr w:type="gramEnd"/>
+      <w:r>
+        <w:t>“click”, handlerRef) =&gt; pops out the handlerRef from the _list attached to click event in _eventStrategy instance.</w:t>
+      </w:r>
+    </w:p>
+    <w:p>
+      <w:r>
+        <w:t xml:space="preserve">To unsubscribe from handler attached </w:t>
+      </w:r>
+      <w:proofErr w:type="gramStart"/>
+      <w:r>
+        <w:t>using .onEventName</w:t>
+      </w:r>
+      <w:proofErr w:type="gramEnd"/>
+      <w:r>
+        <w:t xml:space="preserve"> property, u have to do, myWidgetInstance.option(“eventName”, undefined);</w:t>
+      </w:r>
+    </w:p>
+    <w:p>
+      <w:pPr>
+        <w:pStyle w:val="Heading2"/>
+      </w:pPr>
+      <w:r>
+        <w:t>2 Editors</w:t>
+      </w:r>
+    </w:p>
+    <w:p>
+      <w:pPr>
+        <w:pStyle w:val="Heading3"/>
+      </w:pPr>
+      <w:r>
+        <w:t>2.1 Checkbox</w:t>
+      </w:r>
+    </w:p>
+    <w:p>
+      <w:pPr>
+        <w:pStyle w:val="ListParagraph"/>
+        <w:numPr>
+          <w:ilvl w:val="0"/>
+          <w:numId w:val="5"/>
+        </w:numPr>
+        <w:ind w:left="709" w:hanging="283"/>
+        <w:rPr>
+          <w:lang w:val="en-US"/>
+        </w:rPr>
+      </w:pPr>
+      <w:r>
+        <w:rPr>
+          <w:lang w:val="en-US"/>
+        </w:rPr>
+        <w:t>A box which when selected by end user =&gt; shows that a particular feature has been enabled or chosen.</w:t>
+      </w:r>
+    </w:p>
+    <w:p>
+      <w:pPr>
+        <w:pStyle w:val="Heading4"/>
+        <w:rPr>
+          <w:lang w:val="en-US"/>
+        </w:rPr>
+      </w:pPr>
+      <w:r>
+        <w:rPr>
+          <w:lang w:val="en-US"/>
+        </w:rPr>
+        <w:lastRenderedPageBreak/>
+        <w:t>Configuration object for checkbox</w:t>
+      </w:r>
+    </w:p>
+    <w:p>
+      <w:pPr>
+        <w:rPr>
+          <w:lang w:val="en-US"/>
+        </w:rPr>
+      </w:pPr>
+      <w:r>
+        <w:rPr>
+          <w:lang w:val="en-US"/>
+        </w:rPr>
+        <w:t>accessKey – what key should set focus on the UI component.</w:t>
+      </w:r>
+    </w:p>
+    <w:p>
+      <w:pPr>
+        <w:rPr>
+          <w:lang w:val="en-US"/>
+        </w:rPr>
+      </w:pPr>
+      <w:r>
+        <w:rPr>
+          <w:lang w:val="en-US"/>
+        </w:rPr>
+        <w:t xml:space="preserve">accessKeyEnabled – when user interacts with the UI component then UI component should change </w:t>
+      </w:r>
+      <w:r>
+        <w:rPr>
+          <w:lang w:val="en-US"/>
+        </w:rPr>
+        <w:t>its</w:t>
+      </w:r>
+      <w:r>
+        <w:rPr>
+          <w:lang w:val="en-US"/>
+        </w:rPr>
+        <w:t xml:space="preserve"> state.</w:t>
+      </w:r>
+    </w:p>
+    <w:p>
+      <w:pPr>
+        <w:rPr>
+          <w:lang w:val="en-US"/>
+        </w:rPr>
+      </w:pPr>
+      <w:r>
+        <w:rPr>
+          <w:lang w:val="en-US"/>
+        </w:rPr>
+        <w:t>Disabled – whether UI Component responds to user.</w:t>
+      </w:r>
+    </w:p>
+    <w:p>
+      <w:pPr>
+        <w:rPr>
+          <w:lang w:val="en-US"/>
+        </w:rPr>
+      </w:pPr>
+      <w:r>
+        <w:rPr>
+          <w:lang w:val="en-US"/>
+        </w:rPr>
+        <w:t>FocusStateEnabled – whether UI component can be focused using kb navigation.</w:t>
+      </w:r>
+    </w:p>
+    <w:p>
+      <w:r>
+        <w:t xml:space="preserve">onInitialized – when the widget has been fully initialized but before </w:t>
+      </w:r>
+      <w:r>
+        <w:t>its</w:t>
+      </w:r>
+      <w:r>
+        <w:t xml:space="preserve"> content is rendered or ready for interaction.</w:t>
+      </w:r>
+      <w:r>
+        <w:t xml:space="preserve"> After this UI component is rendered on the screen.</w:t>
+      </w:r>
+      <w:r>
+        <w:t xml:space="preserve"> E.g, apply filters</w:t>
+      </w:r>
+      <w:r>
+        <w:t>.</w:t>
+      </w:r>
+    </w:p>
+    <w:p>
+      <w:r>
+        <w:t xml:space="preserve">onContentReady </w:t>
+      </w:r>
+      <w:r>
+        <w:t>–</w:t>
+      </w:r>
+      <w:r>
+        <w:t xml:space="preserve"> </w:t>
+      </w:r>
+      <w:r>
+        <w:t>is executed when the widget is ready for interaction</w:t>
+      </w:r>
+      <w:r>
+        <w:t xml:space="preserve"> i.e., Ui is painted on the screen.</w:t>
+      </w:r>
+      <w:r>
+        <w:t xml:space="preserve"> E.g., highlight row</w:t>
+      </w:r>
+      <w:r>
+        <w:t>.</w:t>
       </w:r>
     </w:p>
     <w:sectPr>
@@ -118,6 +1142,56 @@
 </w:document>
 </file>
 
+<file path=word/endnotes.xml><?xml version="1.0" encoding="utf-8"?>
+<w:endnotes xmlns:wpc="http://schemas.microsoft.com/office/word/2010/wordprocessingCanvas" xmlns:cx="http://schemas.microsoft.com/office/drawing/2014/chartex" xmlns:cx1="http://schemas.microsoft.com/office/drawing/2015/9/8/chartex" xmlns:cx2="http://schemas.microsoft.com/office/drawing/2015/10/21/chartex" xmlns:cx3="http://schemas.microsoft.com/office/drawing/2016/5/9/chartex" xmlns:cx4="http://schemas.microsoft.com/office/drawing/2016/5/10/chartex" xmlns:cx5="http://schemas.microsoft.com/office/drawing/2016/5/11/chartex" xmlns:cx6="http://schemas.microsoft.com/office/drawing/2016/5/12/chartex" xmlns:cx7="http://schemas.microsoft.com/office/drawing/2016/5/13/chartex" xmlns:cx8="http://schemas.microsoft.com/office/drawing/2016/5/14/chartex" xmlns:mc="http://schemas.openxmlformats.org/markup-compatibility/2006" xmlns:aink="http://schemas.microsoft.com/office/drawing/2016/ink" xmlns:am3d="http://schemas.microsoft.com/office/drawing/2017/model3d" xmlns:o="urn:schemas-microsoft-com:office:office" xmlns:oel="http://schemas.microsoft.com/office/2019/extlst" xmlns:r="http://schemas.openxmlformats.org/officeDocument/2006/relationships" xmlns:m="http://schemas.openxmlformats.org/officeDocument/2006/math" xmlns:v="urn:schemas-microsoft-com:vml" xmlns:wp14="http://schemas.microsoft.com/office/word/2010/wordprocessingDrawing" xmlns:wp="http://schemas.openxmlformats.org/drawingml/2006/wordprocessingDrawing" xmlns:w10="urn:schemas-microsoft-com:office:word" xmlns:w="http://schemas.openxmlformats.org/wordprocessingml/2006/main" xmlns:w14="http://schemas.microsoft.com/office/word/2010/wordml" xmlns:w15="http://schemas.microsoft.com/office/word/2012/wordml" xmlns:w16cex="http://schemas.microsoft.com/office/word/2018/wordml/cex" xmlns:w16cid="http://schemas.microsoft.com/office/word/2016/wordml/cid" xmlns:w16="http://schemas.microsoft.com/office/word/2018/wordml" xmlns:w16du="http://schemas.microsoft.com/office/word/2023/wordml/word16du" xmlns:w16sdtdh="http://schemas.microsoft.com/office/word/2020/wordml/sdtdatahash" xmlns:w16se="http://schemas.microsoft.com/office/word/2015/wordml/symex" xmlns:wpg="http://schemas.microsoft.com/office/word/2010/wordprocessingGroup" xmlns:wpi="http://schemas.microsoft.com/office/word/2010/wordprocessingInk" xmlns:wne="http://schemas.microsoft.com/office/word/2006/wordml" xmlns:wps="http://schemas.microsoft.com/office/word/2010/wordprocessingShape" mc:Ignorable="w14 w15 w16se w16cid w16 w16cex w16sdtdh w16du wp14">
+  <w:endnote w:type="separator" w:id="-1">
+    <w:p>
+      <w:pPr>
+        <w:spacing w:after="0" w:line="240" w:lineRule="auto"/>
+      </w:pPr>
+      <w:r>
+        <w:separator/>
+      </w:r>
+    </w:p>
+  </w:endnote>
+  <w:endnote w:type="continuationSeparator" w:id="0">
+    <w:p>
+      <w:pPr>
+        <w:spacing w:after="0" w:line="240" w:lineRule="auto"/>
+      </w:pPr>
+      <w:r>
+        <w:continuationSeparator/>
+      </w:r>
+    </w:p>
+  </w:endnote>
+</w:endnotes>
+</file>
+
+<file path=word/footnotes.xml><?xml version="1.0" encoding="utf-8"?>
+<w:footnotes xmlns:wpc="http://schemas.microsoft.com/office/word/2010/wordprocessingCanvas" xmlns:cx="http://schemas.microsoft.com/office/drawing/2014/chartex" xmlns:cx1="http://schemas.microsoft.com/office/drawing/2015/9/8/chartex" xmlns:cx2="http://schemas.microsoft.com/office/drawing/2015/10/21/chartex" xmlns:cx3="http://schemas.microsoft.com/office/drawing/2016/5/9/chartex" xmlns:cx4="http://schemas.microsoft.com/office/drawing/2016/5/10/chartex" xmlns:cx5="http://schemas.microsoft.com/office/drawing/2016/5/11/chartex" xmlns:cx6="http://schemas.microsoft.com/office/drawing/2016/5/12/chartex" xmlns:cx7="http://schemas.microsoft.com/office/drawing/2016/5/13/chartex" xmlns:cx8="http://schemas.microsoft.com/office/drawing/2016/5/14/chartex" xmlns:mc="http://schemas.openxmlformats.org/markup-compatibility/2006" xmlns:aink="http://schemas.microsoft.com/office/drawing/2016/ink" xmlns:am3d="http://schemas.microsoft.com/office/drawing/2017/model3d" xmlns:o="urn:schemas-microsoft-com:office:office" xmlns:oel="http://schemas.microsoft.com/office/2019/extlst" xmlns:r="http://schemas.openxmlformats.org/officeDocument/2006/relationships" xmlns:m="http://schemas.openxmlformats.org/officeDocument/2006/math" xmlns:v="urn:schemas-microsoft-com:vml" xmlns:wp14="http://schemas.microsoft.com/office/word/2010/wordprocessingDrawing" xmlns:wp="http://schemas.openxmlformats.org/drawingml/2006/wordprocessingDrawing" xmlns:w10="urn:schemas-microsoft-com:office:word" xmlns:w="http://schemas.openxmlformats.org/wordprocessingml/2006/main" xmlns:w14="http://schemas.microsoft.com/office/word/2010/wordml" xmlns:w15="http://schemas.microsoft.com/office/word/2012/wordml" xmlns:w16cex="http://schemas.microsoft.com/office/word/2018/wordml/cex" xmlns:w16cid="http://schemas.microsoft.com/office/word/2016/wordml/cid" xmlns:w16="http://schemas.microsoft.com/office/word/2018/wordml" xmlns:w16du="http://schemas.microsoft.com/office/word/2023/wordml/word16du" xmlns:w16sdtdh="http://schemas.microsoft.com/office/word/2020/wordml/sdtdatahash" xmlns:w16se="http://schemas.microsoft.com/office/word/2015/wordml/symex" xmlns:wpg="http://schemas.microsoft.com/office/word/2010/wordprocessingGroup" xmlns:wpi="http://schemas.microsoft.com/office/word/2010/wordprocessingInk" xmlns:wne="http://schemas.microsoft.com/office/word/2006/wordml" xmlns:wps="http://schemas.microsoft.com/office/word/2010/wordprocessingShape" mc:Ignorable="w14 w15 w16se w16cid w16 w16cex w16sdtdh w16du wp14">
+  <w:footnote w:type="separator" w:id="-1">
+    <w:p>
+      <w:pPr>
+        <w:spacing w:after="0" w:line="240" w:lineRule="auto"/>
+      </w:pPr>
+      <w:r>
+        <w:separator/>
+      </w:r>
+    </w:p>
+  </w:footnote>
+  <w:footnote w:type="continuationSeparator" w:id="0">
+    <w:p>
+      <w:pPr>
+        <w:spacing w:after="0" w:line="240" w:lineRule="auto"/>
+      </w:pPr>
+      <w:r>
+        <w:continuationSeparator/>
+      </w:r>
+    </w:p>
+  </w:footnote>
+</w:footnotes>
+</file>
+
 <file path=word/numbering.xml><?xml version="1.0" encoding="utf-8"?>
 <w:numbering xmlns:wpc="http://schemas.microsoft.com/office/word/2010/wordprocessingCanvas" xmlns:cx="http://schemas.microsoft.com/office/drawing/2014/chartex" xmlns:cx1="http://schemas.microsoft.com/office/drawing/2015/9/8/chartex" xmlns:cx2="http://schemas.microsoft.com/office/drawing/2015/10/21/chartex" xmlns:cx3="http://schemas.microsoft.com/office/drawing/2016/5/9/chartex" xmlns:cx4="http://schemas.microsoft.com/office/drawing/2016/5/10/chartex" xmlns:cx5="http://schemas.microsoft.com/office/drawing/2016/5/11/chartex" xmlns:cx6="http://schemas.microsoft.com/office/drawing/2016/5/12/chartex" xmlns:cx7="http://schemas.microsoft.com/office/drawing/2016/5/13/chartex" xmlns:cx8="http://schemas.microsoft.com/office/drawing/2016/5/14/chartex" xmlns:mc="http://schemas.openxmlformats.org/markup-compatibility/2006" xmlns:aink="http://schemas.microsoft.com/office/drawing/2016/ink" xmlns:am3d="http://schemas.microsoft.com/office/drawing/2017/model3d" xmlns:o="urn:schemas-microsoft-com:office:office" xmlns:oel="http://schemas.microsoft.com/office/2019/extlst" xmlns:r="http://schemas.openxmlformats.org/officeDocument/2006/relationships" xmlns:m="http://schemas.openxmlformats.org/officeDocument/2006/math" xmlns:v="urn:schemas-microsoft-com:vml" xmlns:wp14="http://schemas.microsoft.com/office/word/2010/wordprocessingDrawing" xmlns:wp="http://schemas.openxmlformats.org/drawingml/2006/wordprocessingDrawing" xmlns:w10="urn:schemas-microsoft-com:office:word" xmlns:w="http://schemas.openxmlformats.org/wordprocessingml/2006/main" xmlns:w14="http://schemas.microsoft.com/office/word/2010/wordml" xmlns:w15="http://schemas.microsoft.com/office/word/2012/wordml" xmlns:w16cex="http://schemas.microsoft.com/office/word/2018/wordml/cex" xmlns:w16cid="http://schemas.microsoft.com/office/word/2016/wordml/cid" xmlns:w16="http://schemas.microsoft.com/office/word/2018/wordml" xmlns:w16du="http://schemas.microsoft.com/office/word/2023/wordml/word16du" xmlns:w16sdtdh="http://schemas.microsoft.com/office/word/2020/wordml/sdtdatahash" xmlns:w16se="http://schemas.microsoft.com/office/word/2015/wordml/symex" xmlns:wpg="http://schemas.microsoft.com/office/word/2010/wordprocessingGroup" xmlns:wpi="http://schemas.microsoft.com/office/word/2010/wordprocessingInk" xmlns:wne="http://schemas.microsoft.com/office/word/2006/wordml" xmlns:wps="http://schemas.microsoft.com/office/word/2010/wordprocessingShape" mc:Ignorable="w14 w15 w16se w16cid w16 w16cex w16sdtdh w16du wp14">
   <w:abstractNum w:abstractNumId="0" w15:restartNumberingAfterBreak="0">
@@ -346,11 +1420,356 @@
       </w:rPr>
     </w:lvl>
   </w:abstractNum>
+  <w:abstractNum w:abstractNumId="2" w15:restartNumberingAfterBreak="0">
+    <w:nsid w:val="355375BA"/>
+    <w:multiLevelType w:val="hybridMultilevel"/>
+    <w:tmpl w:val="1FEAD63A"/>
+    <w:lvl w:ilvl="0" w:tplc="40090001">
+      <w:start w:val="1"/>
+      <w:numFmt w:val="bullet"/>
+      <w:lvlText w:val=""/>
+      <w:lvlJc w:val="left"/>
+      <w:pPr>
+        <w:ind w:left="1440" w:hanging="360"/>
+      </w:pPr>
+      <w:rPr>
+        <w:rFonts w:ascii="Symbol" w:hAnsi="Symbol" w:hint="default"/>
+      </w:rPr>
+    </w:lvl>
+    <w:lvl w:ilvl="1" w:tplc="40090003">
+      <w:start w:val="1"/>
+      <w:numFmt w:val="bullet"/>
+      <w:lvlText w:val="o"/>
+      <w:lvlJc w:val="left"/>
+      <w:pPr>
+        <w:ind w:left="2160" w:hanging="360"/>
+      </w:pPr>
+      <w:rPr>
+        <w:rFonts w:ascii="Courier New" w:hAnsi="Courier New" w:cs="Courier New" w:hint="default"/>
+      </w:rPr>
+    </w:lvl>
+    <w:lvl w:ilvl="2" w:tplc="40090005" w:tentative="1">
+      <w:start w:val="1"/>
+      <w:numFmt w:val="bullet"/>
+      <w:lvlText w:val=""/>
+      <w:lvlJc w:val="left"/>
+      <w:pPr>
+        <w:ind w:left="2880" w:hanging="360"/>
+      </w:pPr>
+      <w:rPr>
+        <w:rFonts w:ascii="Wingdings" w:hAnsi="Wingdings" w:hint="default"/>
+      </w:rPr>
+    </w:lvl>
+    <w:lvl w:ilvl="3" w:tplc="40090001" w:tentative="1">
+      <w:start w:val="1"/>
+      <w:numFmt w:val="bullet"/>
+      <w:lvlText w:val=""/>
+      <w:lvlJc w:val="left"/>
+      <w:pPr>
+        <w:ind w:left="3600" w:hanging="360"/>
+      </w:pPr>
+      <w:rPr>
+        <w:rFonts w:ascii="Symbol" w:hAnsi="Symbol" w:hint="default"/>
+      </w:rPr>
+    </w:lvl>
+    <w:lvl w:ilvl="4" w:tplc="40090003" w:tentative="1">
+      <w:start w:val="1"/>
+      <w:numFmt w:val="bullet"/>
+      <w:lvlText w:val="o"/>
+      <w:lvlJc w:val="left"/>
+      <w:pPr>
+        <w:ind w:left="4320" w:hanging="360"/>
+      </w:pPr>
+      <w:rPr>
+        <w:rFonts w:ascii="Courier New" w:hAnsi="Courier New" w:cs="Courier New" w:hint="default"/>
+      </w:rPr>
+    </w:lvl>
+    <w:lvl w:ilvl="5" w:tplc="40090005" w:tentative="1">
+      <w:start w:val="1"/>
+      <w:numFmt w:val="bullet"/>
+      <w:lvlText w:val=""/>
+      <w:lvlJc w:val="left"/>
+      <w:pPr>
+        <w:ind w:left="5040" w:hanging="360"/>
+      </w:pPr>
+      <w:rPr>
+        <w:rFonts w:ascii="Wingdings" w:hAnsi="Wingdings" w:hint="default"/>
+      </w:rPr>
+    </w:lvl>
+    <w:lvl w:ilvl="6" w:tplc="40090001" w:tentative="1">
+      <w:start w:val="1"/>
+      <w:numFmt w:val="bullet"/>
+      <w:lvlText w:val=""/>
+      <w:lvlJc w:val="left"/>
+      <w:pPr>
+        <w:ind w:left="5760" w:hanging="360"/>
+      </w:pPr>
+      <w:rPr>
+        <w:rFonts w:ascii="Symbol" w:hAnsi="Symbol" w:hint="default"/>
+      </w:rPr>
+    </w:lvl>
+    <w:lvl w:ilvl="7" w:tplc="40090003" w:tentative="1">
+      <w:start w:val="1"/>
+      <w:numFmt w:val="bullet"/>
+      <w:lvlText w:val="o"/>
+      <w:lvlJc w:val="left"/>
+      <w:pPr>
+        <w:ind w:left="6480" w:hanging="360"/>
+      </w:pPr>
+      <w:rPr>
+        <w:rFonts w:ascii="Courier New" w:hAnsi="Courier New" w:cs="Courier New" w:hint="default"/>
+      </w:rPr>
+    </w:lvl>
+    <w:lvl w:ilvl="8" w:tplc="40090005" w:tentative="1">
+      <w:start w:val="1"/>
+      <w:numFmt w:val="bullet"/>
+      <w:lvlText w:val=""/>
+      <w:lvlJc w:val="left"/>
+      <w:pPr>
+        <w:ind w:left="7200" w:hanging="360"/>
+      </w:pPr>
+      <w:rPr>
+        <w:rFonts w:ascii="Wingdings" w:hAnsi="Wingdings" w:hint="default"/>
+      </w:rPr>
+    </w:lvl>
+  </w:abstractNum>
+  <w:abstractNum w:abstractNumId="3" w15:restartNumberingAfterBreak="0">
+    <w:nsid w:val="37782793"/>
+    <w:multiLevelType w:val="hybridMultilevel"/>
+    <w:tmpl w:val="C5DE6266"/>
+    <w:lvl w:ilvl="0" w:tplc="40090001">
+      <w:start w:val="1"/>
+      <w:numFmt w:val="bullet"/>
+      <w:lvlText w:val=""/>
+      <w:lvlJc w:val="left"/>
+      <w:pPr>
+        <w:ind w:left="720" w:hanging="360"/>
+      </w:pPr>
+      <w:rPr>
+        <w:rFonts w:ascii="Symbol" w:hAnsi="Symbol" w:hint="default"/>
+      </w:rPr>
+    </w:lvl>
+    <w:lvl w:ilvl="1" w:tplc="40090003" w:tentative="1">
+      <w:start w:val="1"/>
+      <w:numFmt w:val="bullet"/>
+      <w:lvlText w:val="o"/>
+      <w:lvlJc w:val="left"/>
+      <w:pPr>
+        <w:ind w:left="1440" w:hanging="360"/>
+      </w:pPr>
+      <w:rPr>
+        <w:rFonts w:ascii="Courier New" w:hAnsi="Courier New" w:cs="Courier New" w:hint="default"/>
+      </w:rPr>
+    </w:lvl>
+    <w:lvl w:ilvl="2" w:tplc="40090005" w:tentative="1">
+      <w:start w:val="1"/>
+      <w:numFmt w:val="bullet"/>
+      <w:lvlText w:val=""/>
+      <w:lvlJc w:val="left"/>
+      <w:pPr>
+        <w:ind w:left="2160" w:hanging="360"/>
+      </w:pPr>
+      <w:rPr>
+        <w:rFonts w:ascii="Wingdings" w:hAnsi="Wingdings" w:hint="default"/>
+      </w:rPr>
+    </w:lvl>
+    <w:lvl w:ilvl="3" w:tplc="40090001" w:tentative="1">
+      <w:start w:val="1"/>
+      <w:numFmt w:val="bullet"/>
+      <w:lvlText w:val=""/>
+      <w:lvlJc w:val="left"/>
+      <w:pPr>
+        <w:ind w:left="2880" w:hanging="360"/>
+      </w:pPr>
+      <w:rPr>
+        <w:rFonts w:ascii="Symbol" w:hAnsi="Symbol" w:hint="default"/>
+      </w:rPr>
+    </w:lvl>
+    <w:lvl w:ilvl="4" w:tplc="40090003" w:tentative="1">
+      <w:start w:val="1"/>
+      <w:numFmt w:val="bullet"/>
+      <w:lvlText w:val="o"/>
+      <w:lvlJc w:val="left"/>
+      <w:pPr>
+        <w:ind w:left="3600" w:hanging="360"/>
+      </w:pPr>
+      <w:rPr>
+        <w:rFonts w:ascii="Courier New" w:hAnsi="Courier New" w:cs="Courier New" w:hint="default"/>
+      </w:rPr>
+    </w:lvl>
+    <w:lvl w:ilvl="5" w:tplc="40090005" w:tentative="1">
+      <w:start w:val="1"/>
+      <w:numFmt w:val="bullet"/>
+      <w:lvlText w:val=""/>
+      <w:lvlJc w:val="left"/>
+      <w:pPr>
+        <w:ind w:left="4320" w:hanging="360"/>
+      </w:pPr>
+      <w:rPr>
+        <w:rFonts w:ascii="Wingdings" w:hAnsi="Wingdings" w:hint="default"/>
+      </w:rPr>
+    </w:lvl>
+    <w:lvl w:ilvl="6" w:tplc="40090001" w:tentative="1">
+      <w:start w:val="1"/>
+      <w:numFmt w:val="bullet"/>
+      <w:lvlText w:val=""/>
+      <w:lvlJc w:val="left"/>
+      <w:pPr>
+        <w:ind w:left="5040" w:hanging="360"/>
+      </w:pPr>
+      <w:rPr>
+        <w:rFonts w:ascii="Symbol" w:hAnsi="Symbol" w:hint="default"/>
+      </w:rPr>
+    </w:lvl>
+    <w:lvl w:ilvl="7" w:tplc="40090003" w:tentative="1">
+      <w:start w:val="1"/>
+      <w:numFmt w:val="bullet"/>
+      <w:lvlText w:val="o"/>
+      <w:lvlJc w:val="left"/>
+      <w:pPr>
+        <w:ind w:left="5760" w:hanging="360"/>
+      </w:pPr>
+      <w:rPr>
+        <w:rFonts w:ascii="Courier New" w:hAnsi="Courier New" w:cs="Courier New" w:hint="default"/>
+      </w:rPr>
+    </w:lvl>
+    <w:lvl w:ilvl="8" w:tplc="40090005" w:tentative="1">
+      <w:start w:val="1"/>
+      <w:numFmt w:val="bullet"/>
+      <w:lvlText w:val=""/>
+      <w:lvlJc w:val="left"/>
+      <w:pPr>
+        <w:ind w:left="6480" w:hanging="360"/>
+      </w:pPr>
+      <w:rPr>
+        <w:rFonts w:ascii="Wingdings" w:hAnsi="Wingdings" w:hint="default"/>
+      </w:rPr>
+    </w:lvl>
+  </w:abstractNum>
+  <w:abstractNum w:abstractNumId="4" w15:restartNumberingAfterBreak="0">
+    <w:nsid w:val="4BE96A91"/>
+    <w:multiLevelType w:val="hybridMultilevel"/>
+    <w:tmpl w:val="B49081DC"/>
+    <w:lvl w:ilvl="0" w:tplc="40090001">
+      <w:start w:val="1"/>
+      <w:numFmt w:val="bullet"/>
+      <w:lvlText w:val=""/>
+      <w:lvlJc w:val="left"/>
+      <w:pPr>
+        <w:ind w:left="720" w:hanging="360"/>
+      </w:pPr>
+      <w:rPr>
+        <w:rFonts w:ascii="Symbol" w:hAnsi="Symbol" w:hint="default"/>
+      </w:rPr>
+    </w:lvl>
+    <w:lvl w:ilvl="1" w:tplc="4009000F">
+      <w:start w:val="1"/>
+      <w:numFmt w:val="decimal"/>
+      <w:lvlText w:val="%2."/>
+      <w:lvlJc w:val="left"/>
+      <w:pPr>
+        <w:ind w:left="1440" w:hanging="360"/>
+      </w:pPr>
+    </w:lvl>
+    <w:lvl w:ilvl="2" w:tplc="40090005" w:tentative="1">
+      <w:start w:val="1"/>
+      <w:numFmt w:val="bullet"/>
+      <w:lvlText w:val=""/>
+      <w:lvlJc w:val="left"/>
+      <w:pPr>
+        <w:ind w:left="2160" w:hanging="360"/>
+      </w:pPr>
+      <w:rPr>
+        <w:rFonts w:ascii="Wingdings" w:hAnsi="Wingdings" w:hint="default"/>
+      </w:rPr>
+    </w:lvl>
+    <w:lvl w:ilvl="3" w:tplc="40090001" w:tentative="1">
+      <w:start w:val="1"/>
+      <w:numFmt w:val="bullet"/>
+      <w:lvlText w:val=""/>
+      <w:lvlJc w:val="left"/>
+      <w:pPr>
+        <w:ind w:left="2880" w:hanging="360"/>
+      </w:pPr>
+      <w:rPr>
+        <w:rFonts w:ascii="Symbol" w:hAnsi="Symbol" w:hint="default"/>
+      </w:rPr>
+    </w:lvl>
+    <w:lvl w:ilvl="4" w:tplc="40090003" w:tentative="1">
+      <w:start w:val="1"/>
+      <w:numFmt w:val="bullet"/>
+      <w:lvlText w:val="o"/>
+      <w:lvlJc w:val="left"/>
+      <w:pPr>
+        <w:ind w:left="3600" w:hanging="360"/>
+      </w:pPr>
+      <w:rPr>
+        <w:rFonts w:ascii="Courier New" w:hAnsi="Courier New" w:cs="Courier New" w:hint="default"/>
+      </w:rPr>
+    </w:lvl>
+    <w:lvl w:ilvl="5" w:tplc="40090005" w:tentative="1">
+      <w:start w:val="1"/>
+      <w:numFmt w:val="bullet"/>
+      <w:lvlText w:val=""/>
+      <w:lvlJc w:val="left"/>
+      <w:pPr>
+        <w:ind w:left="4320" w:hanging="360"/>
+      </w:pPr>
+      <w:rPr>
+        <w:rFonts w:ascii="Wingdings" w:hAnsi="Wingdings" w:hint="default"/>
+      </w:rPr>
+    </w:lvl>
+    <w:lvl w:ilvl="6" w:tplc="40090001" w:tentative="1">
+      <w:start w:val="1"/>
+      <w:numFmt w:val="bullet"/>
+      <w:lvlText w:val=""/>
+      <w:lvlJc w:val="left"/>
+      <w:pPr>
+        <w:ind w:left="5040" w:hanging="360"/>
+      </w:pPr>
+      <w:rPr>
+        <w:rFonts w:ascii="Symbol" w:hAnsi="Symbol" w:hint="default"/>
+      </w:rPr>
+    </w:lvl>
+    <w:lvl w:ilvl="7" w:tplc="40090003" w:tentative="1">
+      <w:start w:val="1"/>
+      <w:numFmt w:val="bullet"/>
+      <w:lvlText w:val="o"/>
+      <w:lvlJc w:val="left"/>
+      <w:pPr>
+        <w:ind w:left="5760" w:hanging="360"/>
+      </w:pPr>
+      <w:rPr>
+        <w:rFonts w:ascii="Courier New" w:hAnsi="Courier New" w:cs="Courier New" w:hint="default"/>
+      </w:rPr>
+    </w:lvl>
+    <w:lvl w:ilvl="8" w:tplc="40090005" w:tentative="1">
+      <w:start w:val="1"/>
+      <w:numFmt w:val="bullet"/>
+      <w:lvlText w:val=""/>
+      <w:lvlJc w:val="left"/>
+      <w:pPr>
+        <w:ind w:left="6480" w:hanging="360"/>
+      </w:pPr>
+      <w:rPr>
+        <w:rFonts w:ascii="Wingdings" w:hAnsi="Wingdings" w:hint="default"/>
+      </w:rPr>
+    </w:lvl>
+  </w:abstractNum>
   <w:num w:numId="1" w16cid:durableId="212163219">
     <w:abstractNumId w:val="0"/>
   </w:num>
   <w:num w:numId="2" w16cid:durableId="1070663597">
     <w:abstractNumId w:val="1"/>
+  </w:num>
+  <w:num w:numId="3" w16cid:durableId="1773739334">
+    <w:abstractNumId w:val="3"/>
+  </w:num>
+  <w:num w:numId="4" w16cid:durableId="1664812867">
+    <w:abstractNumId w:val="4"/>
+  </w:num>
+  <w:num w:numId="5" w16cid:durableId="1947031939">
+    <w:abstractNumId w:val="2"/>
   </w:num>
 </w:numbering>
 </file>
@@ -763,7 +2182,7 @@
     <w:link w:val="Heading1Char"/>
     <w:uiPriority w:val="9"/>
     <w:qFormat/>
-    <w:rsid w:val="000B0F87"/>
+    <w:rsid w:val="0049660A"/>
     <w:pPr>
       <w:keepNext/>
       <w:keepLines/>
@@ -774,7 +2193,7 @@
       <w:rFonts w:asciiTheme="majorHAnsi" w:eastAsiaTheme="majorEastAsia" w:hAnsiTheme="majorHAnsi" w:cstheme="majorBidi"/>
       <w:b/>
       <w:color w:val="000000" w:themeColor="text1"/>
-      <w:sz w:val="32"/>
+      <w:sz w:val="36"/>
       <w:szCs w:val="32"/>
     </w:rPr>
   </w:style>
@@ -786,7 +2205,7 @@
     <w:uiPriority w:val="9"/>
     <w:unhideWhenUsed/>
     <w:qFormat/>
-    <w:rsid w:val="000B0F87"/>
+    <w:rsid w:val="0049660A"/>
     <w:pPr>
       <w:keepNext/>
       <w:keepLines/>
@@ -796,8 +2215,54 @@
     <w:rPr>
       <w:rFonts w:asciiTheme="majorHAnsi" w:eastAsiaTheme="majorEastAsia" w:hAnsiTheme="majorHAnsi" w:cstheme="majorBidi"/>
       <w:b/>
-      <w:sz w:val="26"/>
+      <w:sz w:val="32"/>
       <w:szCs w:val="26"/>
+    </w:rPr>
+  </w:style>
+  <w:style w:type="paragraph" w:styleId="Heading3">
+    <w:name w:val="heading 3"/>
+    <w:basedOn w:val="Normal"/>
+    <w:next w:val="Normal"/>
+    <w:link w:val="Heading3Char"/>
+    <w:uiPriority w:val="9"/>
+    <w:unhideWhenUsed/>
+    <w:qFormat/>
+    <w:rsid w:val="0049660A"/>
+    <w:pPr>
+      <w:keepNext/>
+      <w:keepLines/>
+      <w:spacing w:before="40" w:after="0"/>
+      <w:outlineLvl w:val="2"/>
+    </w:pPr>
+    <w:rPr>
+      <w:rFonts w:asciiTheme="majorHAnsi" w:eastAsiaTheme="majorEastAsia" w:hAnsiTheme="majorHAnsi" w:cstheme="majorBidi"/>
+      <w:b/>
+      <w:color w:val="000000" w:themeColor="text1"/>
+      <w:sz w:val="28"/>
+      <w:szCs w:val="24"/>
+    </w:rPr>
+  </w:style>
+  <w:style w:type="paragraph" w:styleId="Heading4">
+    <w:name w:val="heading 4"/>
+    <w:basedOn w:val="Normal"/>
+    <w:next w:val="Normal"/>
+    <w:link w:val="Heading4Char"/>
+    <w:uiPriority w:val="9"/>
+    <w:unhideWhenUsed/>
+    <w:qFormat/>
+    <w:rsid w:val="00C05125"/>
+    <w:pPr>
+      <w:keepNext/>
+      <w:keepLines/>
+      <w:spacing w:before="40" w:after="0"/>
+      <w:outlineLvl w:val="3"/>
+    </w:pPr>
+    <w:rPr>
+      <w:rFonts w:asciiTheme="majorHAnsi" w:eastAsiaTheme="majorEastAsia" w:hAnsiTheme="majorHAnsi" w:cstheme="majorBidi"/>
+      <w:b/>
+      <w:iCs/>
+      <w:color w:val="000000" w:themeColor="text1"/>
+      <w:sz w:val="24"/>
     </w:rPr>
   </w:style>
   <w:style w:type="character" w:default="1" w:styleId="DefaultParagraphFont">
@@ -832,11 +2297,11 @@
     <w:basedOn w:val="DefaultParagraphFont"/>
     <w:link w:val="Heading2"/>
     <w:uiPriority w:val="9"/>
-    <w:rsid w:val="000B0F87"/>
+    <w:rsid w:val="0049660A"/>
     <w:rPr>
       <w:rFonts w:asciiTheme="majorHAnsi" w:eastAsiaTheme="majorEastAsia" w:hAnsiTheme="majorHAnsi" w:cstheme="majorBidi"/>
       <w:b/>
-      <w:sz w:val="26"/>
+      <w:sz w:val="32"/>
       <w:szCs w:val="26"/>
     </w:rPr>
   </w:style>
@@ -845,12 +2310,12 @@
     <w:basedOn w:val="DefaultParagraphFont"/>
     <w:link w:val="Heading1"/>
     <w:uiPriority w:val="9"/>
-    <w:rsid w:val="000B0F87"/>
+    <w:rsid w:val="0049660A"/>
     <w:rPr>
       <w:rFonts w:asciiTheme="majorHAnsi" w:eastAsiaTheme="majorEastAsia" w:hAnsiTheme="majorHAnsi" w:cstheme="majorBidi"/>
       <w:b/>
       <w:color w:val="000000" w:themeColor="text1"/>
-      <w:sz w:val="32"/>
+      <w:sz w:val="36"/>
       <w:szCs w:val="32"/>
     </w:rPr>
   </w:style>
@@ -864,6 +2329,78 @@
       <w:ind w:left="720"/>
       <w:contextualSpacing/>
     </w:pPr>
+  </w:style>
+  <w:style w:type="character" w:customStyle="1" w:styleId="Heading3Char">
+    <w:name w:val="Heading 3 Char"/>
+    <w:basedOn w:val="DefaultParagraphFont"/>
+    <w:link w:val="Heading3"/>
+    <w:uiPriority w:val="9"/>
+    <w:rsid w:val="0049660A"/>
+    <w:rPr>
+      <w:rFonts w:asciiTheme="majorHAnsi" w:eastAsiaTheme="majorEastAsia" w:hAnsiTheme="majorHAnsi" w:cstheme="majorBidi"/>
+      <w:b/>
+      <w:color w:val="000000" w:themeColor="text1"/>
+      <w:sz w:val="28"/>
+      <w:szCs w:val="24"/>
+    </w:rPr>
+  </w:style>
+  <w:style w:type="paragraph" w:styleId="Header">
+    <w:name w:val="header"/>
+    <w:basedOn w:val="Normal"/>
+    <w:link w:val="HeaderChar"/>
+    <w:uiPriority w:val="99"/>
+    <w:unhideWhenUsed/>
+    <w:rsid w:val="00590FDA"/>
+    <w:pPr>
+      <w:tabs>
+        <w:tab w:val="center" w:pos="4513"/>
+        <w:tab w:val="right" w:pos="9026"/>
+      </w:tabs>
+      <w:spacing w:after="0" w:line="240" w:lineRule="auto"/>
+    </w:pPr>
+  </w:style>
+  <w:style w:type="character" w:customStyle="1" w:styleId="HeaderChar">
+    <w:name w:val="Header Char"/>
+    <w:basedOn w:val="DefaultParagraphFont"/>
+    <w:link w:val="Header"/>
+    <w:uiPriority w:val="99"/>
+    <w:rsid w:val="00590FDA"/>
+  </w:style>
+  <w:style w:type="paragraph" w:styleId="Footer">
+    <w:name w:val="footer"/>
+    <w:basedOn w:val="Normal"/>
+    <w:link w:val="FooterChar"/>
+    <w:uiPriority w:val="99"/>
+    <w:unhideWhenUsed/>
+    <w:rsid w:val="00590FDA"/>
+    <w:pPr>
+      <w:tabs>
+        <w:tab w:val="center" w:pos="4513"/>
+        <w:tab w:val="right" w:pos="9026"/>
+      </w:tabs>
+      <w:spacing w:after="0" w:line="240" w:lineRule="auto"/>
+    </w:pPr>
+  </w:style>
+  <w:style w:type="character" w:customStyle="1" w:styleId="FooterChar">
+    <w:name w:val="Footer Char"/>
+    <w:basedOn w:val="DefaultParagraphFont"/>
+    <w:link w:val="Footer"/>
+    <w:uiPriority w:val="99"/>
+    <w:rsid w:val="00590FDA"/>
+  </w:style>
+  <w:style w:type="character" w:customStyle="1" w:styleId="Heading4Char">
+    <w:name w:val="Heading 4 Char"/>
+    <w:basedOn w:val="DefaultParagraphFont"/>
+    <w:link w:val="Heading4"/>
+    <w:uiPriority w:val="9"/>
+    <w:rsid w:val="00C05125"/>
+    <w:rPr>
+      <w:rFonts w:asciiTheme="majorHAnsi" w:eastAsiaTheme="majorEastAsia" w:hAnsiTheme="majorHAnsi" w:cstheme="majorBidi"/>
+      <w:b/>
+      <w:iCs/>
+      <w:color w:val="000000" w:themeColor="text1"/>
+      <w:sz w:val="24"/>
+    </w:rPr>
   </w:style>
 </w:styles>
 </file>

</xml_diff>

<commit_message>
Regions in firmadvance demo
</commit_message>
<xml_diff>
--- a/08 DevExtreme/docs/DevExtreme.docx
+++ b/08 DevExtreme/docs/DevExtreme.docx
@@ -122,15 +122,7 @@
         <w:jc w:val="both"/>
       </w:pPr>
       <w:r>
-        <w:t xml:space="preserve">To configure the UI component </w:t>
-      </w:r>
-      <w:proofErr w:type="gramStart"/>
-      <w:r>
-        <w:t>u</w:t>
-      </w:r>
-      <w:proofErr w:type="gramEnd"/>
-      <w:r>
-        <w:t xml:space="preserve"> have to pass </w:t>
+        <w:t xml:space="preserve">To configure the UI component u have to pass </w:t>
       </w:r>
       <w:r>
         <w:rPr>
@@ -163,21 +155,7 @@
         <w:rPr>
           <w:highlight w:val="lightGray"/>
         </w:rPr>
-        <w:t>$(“#container”</w:t>
-      </w:r>
-      <w:proofErr w:type="gramStart"/>
-      <w:r>
-        <w:rPr>
-          <w:highlight w:val="lightGray"/>
-        </w:rPr>
-        <w:t>).dxButton</w:t>
-      </w:r>
-      <w:proofErr w:type="gramEnd"/>
-      <w:r>
-        <w:rPr>
-          <w:highlight w:val="lightGray"/>
-        </w:rPr>
-        <w:t>()</w:t>
+        <w:t>$(“#container”).dxButton()</w:t>
       </w:r>
       <w:r>
         <w:t xml:space="preserve"> is different from </w:t>
@@ -256,16 +234,11 @@
         <w:t>several</w:t>
       </w:r>
       <w:r>
-        <w:t xml:space="preserve"> ways to invoke a </w:t>
-      </w:r>
-      <w:proofErr w:type="gramStart"/>
-      <w:r>
-        <w:t>dx UI component</w:t>
+        <w:t xml:space="preserve"> ways to invoke a dx UI component</w:t>
       </w:r>
       <w:r>
         <w:t xml:space="preserve"> methods</w:t>
       </w:r>
-      <w:proofErr w:type="gramEnd"/>
       <w:r>
         <w:t>.</w:t>
       </w:r>
@@ -319,25 +292,7 @@
           <w:iCs/>
           <w:highlight w:val="lightGray"/>
         </w:rPr>
-        <w:t>$(“#myWidgetElement”</w:t>
-      </w:r>
-      <w:proofErr w:type="gramStart"/>
-      <w:r>
-        <w:rPr>
-          <w:i/>
-          <w:iCs/>
-          <w:highlight w:val="lightGray"/>
-        </w:rPr>
-        <w:t>).dxMyWidget</w:t>
-      </w:r>
-      <w:proofErr w:type="gramEnd"/>
-      <w:r>
-        <w:rPr>
-          <w:i/>
-          <w:iCs/>
-          <w:highlight w:val="lightGray"/>
-        </w:rPr>
-        <w:t>(“methodName”);</w:t>
+        <w:t>$(“#myWidgetElement”).dxMyWidget(“methodName”);</w:t>
       </w:r>
     </w:p>
     <w:p>
@@ -412,25 +367,7 @@
           <w:iCs/>
           <w:highlight w:val="lightGray"/>
         </w:rPr>
-        <w:t xml:space="preserve">var widgetElement = </w:t>
-      </w:r>
-      <w:proofErr w:type="gramStart"/>
-      <w:r>
-        <w:rPr>
-          <w:i/>
-          <w:iCs/>
-          <w:highlight w:val="lightGray"/>
-        </w:rPr>
-        <w:t>document.getElementById</w:t>
-      </w:r>
-      <w:proofErr w:type="gramEnd"/>
-      <w:r>
-        <w:rPr>
-          <w:i/>
-          <w:iCs/>
-          <w:highlight w:val="lightGray"/>
-        </w:rPr>
-        <w:t>(“myWidgetElement”);</w:t>
+        <w:t>var widgetElement = document.getElementById(“myWidgetElement”);</w:t>
       </w:r>
     </w:p>
     <w:p>
@@ -451,25 +388,7 @@
           <w:iCs/>
           <w:highlight w:val="lightGray"/>
         </w:rPr>
-        <w:t xml:space="preserve">var widgetInstance = </w:t>
-      </w:r>
-      <w:proofErr w:type="gramStart"/>
-      <w:r>
-        <w:rPr>
-          <w:i/>
-          <w:iCs/>
-          <w:highlight w:val="lightGray"/>
-        </w:rPr>
-        <w:t>DevExpress.ui.getWidgetInstance</w:t>
-      </w:r>
-      <w:proofErr w:type="gramEnd"/>
-      <w:r>
-        <w:rPr>
-          <w:i/>
-          <w:iCs/>
-          <w:highlight w:val="lightGray"/>
-        </w:rPr>
-        <w:t>(widgetElement);</w:t>
+        <w:t>var widgetInstance = DevExpress.ui.getWidgetInstance(widgetElement);</w:t>
       </w:r>
     </w:p>
     <w:p>
@@ -515,16 +434,11 @@
       <w:r>
         <w:t xml:space="preserve">E.g., </w:t>
       </w:r>
-      <w:proofErr w:type="gramStart"/>
       <w:r>
         <w:t>DevExpress.ui</w:t>
       </w:r>
       <w:r>
-        <w:t>.notify</w:t>
-      </w:r>
-      <w:proofErr w:type="gramEnd"/>
-      <w:r>
-        <w:t xml:space="preserve"> to show notification for some widget.</w:t>
+        <w:t>.notify to show notification for some widget.</w:t>
       </w:r>
     </w:p>
     <w:p>
@@ -653,79 +567,41 @@
           <w:iCs/>
           <w:highlight w:val="lightGray"/>
         </w:rPr>
-        <w:t>let buttonInstance = $("#container"</w:t>
-      </w:r>
-      <w:proofErr w:type="gramStart"/>
+        <w:t>let buttonInstance = $("#container").dxButton("instance");</w:t>
+      </w:r>
+    </w:p>
+    <w:p>
+      <w:pPr>
+        <w:ind w:left="142"/>
+        <w:rPr>
+          <w:i/>
+          <w:iCs/>
+        </w:rPr>
+      </w:pPr>
       <w:r>
         <w:rPr>
           <w:i/>
           <w:iCs/>
           <w:highlight w:val="lightGray"/>
         </w:rPr>
-        <w:t>).dxButton</w:t>
-      </w:r>
-      <w:proofErr w:type="gramEnd"/>
-      <w:r>
+        <w:t>buttonInstance._options._optionManager._options.onClick</w:t>
+      </w:r>
+    </w:p>
+    <w:p>
+      <w:pPr>
+        <w:ind w:left="142"/>
         <w:rPr>
           <w:i/>
           <w:iCs/>
-          <w:highlight w:val="lightGray"/>
-        </w:rPr>
-        <w:t>("instance");</w:t>
-      </w:r>
-    </w:p>
-    <w:p>
-      <w:pPr>
-        <w:ind w:left="142"/>
-        <w:rPr>
-          <w:i/>
-          <w:iCs/>
-        </w:rPr>
-      </w:pPr>
-      <w:proofErr w:type="gramStart"/>
-      <w:r>
-        <w:rPr>
-          <w:i/>
-          <w:iCs/>
-          <w:highlight w:val="lightGray"/>
-        </w:rPr>
-        <w:t>buttonInstance._</w:t>
-      </w:r>
-      <w:proofErr w:type="gramEnd"/>
-      <w:r>
-        <w:rPr>
-          <w:i/>
-          <w:iCs/>
-          <w:highlight w:val="lightGray"/>
-        </w:rPr>
-        <w:t>options._optionManager._options.onClick</w:t>
-      </w:r>
-    </w:p>
-    <w:p>
-      <w:pPr>
-        <w:ind w:left="142"/>
-        <w:rPr>
-          <w:i/>
-          <w:iCs/>
-        </w:rPr>
-      </w:pPr>
-      <w:proofErr w:type="gramStart"/>
+        </w:rPr>
+      </w:pPr>
       <w:r>
         <w:rPr>
           <w:i/>
           <w:iCs/>
           <w:highlight w:val="yellow"/>
         </w:rPr>
-        <w:t>document.getElementById</w:t>
-      </w:r>
-      <w:proofErr w:type="gramEnd"/>
-      <w:r>
-        <w:rPr>
-          <w:i/>
-          <w:iCs/>
-          <w:highlight w:val="yellow"/>
-        </w:rPr>
-        <w:t>(“#container”)</w:t>
+        <w:t>document.getElementById(“#container”)</w:t>
       </w:r>
       <w:r>
         <w:rPr>
@@ -746,15 +622,7 @@
         <w:ind w:left="426" w:hanging="283"/>
       </w:pPr>
       <w:r>
-        <w:t xml:space="preserve">Another way to register an event in devextreme is </w:t>
-      </w:r>
-      <w:proofErr w:type="gramStart"/>
-      <w:r>
-        <w:t>using .on</w:t>
-      </w:r>
-      <w:proofErr w:type="gramEnd"/>
-      <w:r>
-        <w:t xml:space="preserve"> method.</w:t>
+        <w:t>Another way to register an event in devextreme is using .on method.</w:t>
       </w:r>
       <w:r>
         <w:t xml:space="preserve"> I</w:t>
@@ -769,21 +637,7 @@
         <w:rPr>
           <w:highlight w:val="lightGray"/>
         </w:rPr>
-        <w:t xml:space="preserve">myWidgetInstance.on(“click”, </w:t>
-      </w:r>
-      <w:proofErr w:type="gramStart"/>
-      <w:r>
-        <w:rPr>
-          <w:highlight w:val="lightGray"/>
-        </w:rPr>
-        <w:t>function(</w:t>
-      </w:r>
-      <w:proofErr w:type="gramEnd"/>
-      <w:r>
-        <w:rPr>
-          <w:highlight w:val="lightGray"/>
-        </w:rPr>
-        <w:t>){</w:t>
+        <w:t>myWidgetInstance.on(“click”, function(){</w:t>
       </w:r>
       <w:r>
         <w:rPr>
@@ -808,21 +662,7 @@
         <w:rPr>
           <w:highlight w:val="lightGray"/>
         </w:rPr>
-        <w:t xml:space="preserve">myWidgetInstance.on(“click”, </w:t>
-      </w:r>
-      <w:proofErr w:type="gramStart"/>
-      <w:r>
-        <w:rPr>
-          <w:highlight w:val="lightGray"/>
-        </w:rPr>
-        <w:t>function(</w:t>
-      </w:r>
-      <w:proofErr w:type="gramEnd"/>
-      <w:r>
-        <w:rPr>
-          <w:highlight w:val="lightGray"/>
-        </w:rPr>
-        <w:t>){</w:t>
+        <w:t>myWidgetInstance.on(“click”, function(){</w:t>
       </w:r>
       <w:r>
         <w:rPr>
@@ -861,43 +701,25 @@
         <w:ind w:left="426" w:hanging="283"/>
       </w:pPr>
       <w:r>
-        <w:t xml:space="preserve">To manually locate </w:t>
-      </w:r>
-      <w:proofErr w:type="gramStart"/>
-      <w:r>
-        <w:t>this handlers</w:t>
-      </w:r>
-      <w:proofErr w:type="gramEnd"/>
-      <w:r>
-        <w:t>:</w:t>
+        <w:t>To manually locate this handlers:</w:t>
       </w:r>
     </w:p>
     <w:p>
       <w:pPr>
         <w:ind w:left="142"/>
       </w:pPr>
-      <w:proofErr w:type="gramStart"/>
       <w:r>
         <w:rPr>
           <w:i/>
           <w:iCs/>
           <w:highlight w:val="yellow"/>
         </w:rPr>
-        <w:t>document.getElementById</w:t>
-      </w:r>
-      <w:proofErr w:type="gramEnd"/>
-      <w:r>
-        <w:rPr>
-          <w:i/>
-          <w:iCs/>
+        <w:t>document.getElementById(“#container”).jQuery351039286975644576462</w:t>
+      </w:r>
+      <w:r>
+        <w:rPr>
           <w:highlight w:val="yellow"/>
         </w:rPr>
-        <w:t>(“#container”).jQuery351039286975644576462</w:t>
-      </w:r>
-      <w:r>
-        <w:rPr>
-          <w:highlight w:val="yellow"/>
-        </w:rPr>
         <w:t>.dxButton._eventsStrategy._events.click._list</w:t>
       </w:r>
     </w:p>
@@ -916,26 +738,10 @@
     </w:p>
     <w:p>
       <w:r>
-        <w:t xml:space="preserve">To unsubscribe from an event handler attached </w:t>
-      </w:r>
-      <w:proofErr w:type="gramStart"/>
-      <w:r>
-        <w:t>using .on</w:t>
-      </w:r>
-      <w:proofErr w:type="gramEnd"/>
-      <w:r>
-        <w:t xml:space="preserve">() method. You have to </w:t>
-      </w:r>
-      <w:proofErr w:type="gramStart"/>
-      <w:r>
-        <w:t>in</w:t>
-      </w:r>
-      <w:r>
-        <w:t>voke .off</w:t>
-      </w:r>
-      <w:proofErr w:type="gramEnd"/>
-      <w:r>
-        <w:t>() method. (Both invokes _eventStrategy methods only).</w:t>
+        <w:t>To unsubscribe from an event handler attached using .on() method. You have to in</w:t>
+      </w:r>
+      <w:r>
+        <w:t>voke .off() method. (Both invokes _eventStrategy methods only).</w:t>
       </w:r>
     </w:p>
     <w:p>
@@ -953,26 +759,13 @@
       </w:r>
     </w:p>
     <w:p>
-      <w:proofErr w:type="gramStart"/>
-      <w:r>
-        <w:t>myWidgetInstance.off(</w:t>
-      </w:r>
-      <w:proofErr w:type="gramEnd"/>
-      <w:r>
-        <w:t>“click”, handlerRef) =&gt; pops out the handlerRef from the _list attached to click event in _eventStrategy instance.</w:t>
-      </w:r>
-    </w:p>
-    <w:p>
-      <w:r>
-        <w:t xml:space="preserve">To unsubscribe from handler attached </w:t>
-      </w:r>
-      <w:proofErr w:type="gramStart"/>
-      <w:r>
-        <w:t>using .onEventName</w:t>
-      </w:r>
-      <w:proofErr w:type="gramEnd"/>
-      <w:r>
-        <w:t xml:space="preserve"> property, u have to do, myWidgetInstance.option(“eventName”, undefined);</w:t>
+      <w:r>
+        <w:t>myWidgetInstance.off(“click”, handlerRef) =&gt; pops out the handlerRef from the _list attached to click event in _eventStrategy instance.</w:t>
+      </w:r>
+    </w:p>
+    <w:p>
+      <w:r>
+        <w:t>To unsubscribe from handler attached using .onEventName property, u have to do, myWidgetInstance.option(“eventName”, undefined);</w:t>
       </w:r>
     </w:p>
     <w:p>
@@ -1130,6 +923,17 @@
       </w:r>
       <w:r>
         <w:t>.</w:t>
+      </w:r>
+    </w:p>
+    <w:p/>
+    <w:p>
+      <w:r>
+        <w:rPr>
+          <w:rFonts w:ascii="Segoe UI" w:hAnsi="Segoe UI" w:cs="Segoe UI"/>
+          <w:color w:val="ECECEC"/>
+          <w:shd w:val="clear" w:color="auto" w:fill="212121"/>
+        </w:rPr>
+        <w:t>Raised Events" refers to the events that are triggered or fired when a particular property or option is changed.</w:t>
       </w:r>
     </w:p>
     <w:sectPr>

</xml_diff>